<commit_message>
JavaDocs completed! TODO: gamelocic->  endgame
</commit_message>
<xml_diff>
--- a/src/Προηγμένα θέματα προγραμματισμού.docx
+++ b/src/Προηγμένα θέματα προγραμματισμού.docx
@@ -612,7 +612,25 @@
                     <w:sz w:val="28"/>
                     <w:szCs w:val="28"/>
                   </w:rPr>
-                  <w:t>2024200900</w:t>
+                  <w:t>202420090</w:t>
+                </w:r>
+                <w:r>
+                  <w:rPr>
+                    <w:rFonts w:ascii="Times New Roman" w:hAnsi="Times New Roman" w:cs="Times New Roman"/>
+                    <w:color w:val="000000"/>
+                    <w:sz w:val="28"/>
+                    <w:szCs w:val="28"/>
+                  </w:rPr>
+                  <w:t>0</w:t>
+                </w:r>
+                <w:r>
+                  <w:rPr>
+                    <w:rFonts w:ascii="Times New Roman" w:hAnsi="Times New Roman" w:cs="Times New Roman"/>
+                    <w:color w:val="000000"/>
+                    <w:sz w:val="28"/>
+                    <w:szCs w:val="28"/>
+                  </w:rPr>
+                  <w:t>0</w:t>
                 </w:r>
                 <w:r>
                   <w:rPr>
@@ -658,7 +676,7 @@
           <w:sdtContent>
             <w:p>
               <w:pPr>
-                <w:pStyle w:val="a8"/>
+                <w:pStyle w:val="TOCHeading"/>
                 <w:pBdr>
                   <w:bottom w:val="single" w:sz="6" w:space="1" w:color="auto"/>
                 </w:pBdr>
@@ -669,7 +687,7 @@
             </w:p>
             <w:p>
               <w:pPr>
-                <w:pStyle w:val="10"/>
+                <w:pStyle w:val="TOC1"/>
                 <w:tabs>
                   <w:tab w:val="right" w:leader="dot" w:pos="8296"/>
                 </w:tabs>
@@ -677,7 +695,7 @@
             </w:p>
             <w:p>
               <w:pPr>
-                <w:pStyle w:val="10"/>
+                <w:pStyle w:val="TOC1"/>
                 <w:tabs>
                   <w:tab w:val="right" w:leader="dot" w:pos="8296"/>
                 </w:tabs>
@@ -711,7 +729,7 @@
               <w:hyperlink w:anchor="_Toc393707184" w:history="1">
                 <w:r>
                   <w:rPr>
-                    <w:rStyle w:val="-"/>
+                    <w:rStyle w:val="Hyperlink"/>
                     <w:noProof/>
                   </w:rPr>
                   <w:t>Περιγραφή διακομιστή</w:t>
@@ -768,7 +786,7 @@
             </w:p>
             <w:p>
               <w:pPr>
-                <w:pStyle w:val="10"/>
+                <w:pStyle w:val="TOC1"/>
                 <w:tabs>
                   <w:tab w:val="right" w:leader="dot" w:pos="8296"/>
                 </w:tabs>
@@ -781,7 +799,7 @@
               <w:hyperlink w:anchor="_Toc393707185" w:history="1">
                 <w:r>
                   <w:rPr>
-                    <w:rStyle w:val="-"/>
+                    <w:rStyle w:val="Hyperlink"/>
                     <w:noProof/>
                   </w:rPr>
                   <w:t>Περιγραφή πελάτη</w:t>
@@ -825,7 +843,7 @@
                     <w:noProof/>
                     <w:webHidden/>
                   </w:rPr>
-                  <w:t>2</w:t>
+                  <w:t>3</w:t>
                 </w:r>
                 <w:r>
                   <w:rPr>
@@ -838,7 +856,7 @@
             </w:p>
             <w:p>
               <w:pPr>
-                <w:pStyle w:val="10"/>
+                <w:pStyle w:val="TOC1"/>
                 <w:tabs>
                   <w:tab w:val="right" w:leader="dot" w:pos="8296"/>
                 </w:tabs>
@@ -851,7 +869,7 @@
               <w:hyperlink w:anchor="_Toc393707186" w:history="1">
                 <w:r>
                   <w:rPr>
-                    <w:rStyle w:val="-"/>
+                    <w:rStyle w:val="Hyperlink"/>
                     <w:noProof/>
                   </w:rPr>
                   <w:t>Περιγραφή κοινών κλάσεων</w:t>
@@ -895,7 +913,7 @@
                     <w:noProof/>
                     <w:webHidden/>
                   </w:rPr>
-                  <w:t>2</w:t>
+                  <w:t>4</w:t>
                 </w:r>
                 <w:r>
                   <w:rPr>
@@ -908,7 +926,7 @@
             </w:p>
             <w:p>
               <w:pPr>
-                <w:pStyle w:val="10"/>
+                <w:pStyle w:val="TOC1"/>
                 <w:tabs>
                   <w:tab w:val="right" w:leader="dot" w:pos="8296"/>
                 </w:tabs>
@@ -921,7 +939,7 @@
               <w:hyperlink w:anchor="_Toc393707187" w:history="1">
                 <w:r>
                   <w:rPr>
-                    <w:rStyle w:val="-"/>
+                    <w:rStyle w:val="Hyperlink"/>
                     <w:noProof/>
                   </w:rPr>
                   <w:t>Περιγραφή διεπαφή διακομιστή</w:t>
@@ -965,7 +983,7 @@
                     <w:noProof/>
                     <w:webHidden/>
                   </w:rPr>
-                  <w:t>2</w:t>
+                  <w:t>4</w:t>
                 </w:r>
                 <w:r>
                   <w:rPr>
@@ -996,7 +1014,7 @@
         </w:p>
         <w:p>
           <w:pPr>
-            <w:pStyle w:val="1"/>
+            <w:pStyle w:val="Heading1"/>
             <w:pBdr>
               <w:bottom w:val="single" w:sz="6" w:space="1" w:color="auto"/>
             </w:pBdr>
@@ -1013,7 +1031,7 @@
         </w:p>
         <w:p>
           <w:pPr>
-            <w:pStyle w:val="a9"/>
+            <w:pStyle w:val="NoSpacing"/>
           </w:pPr>
           <w:r>
             <w:t xml:space="preserve"> </w:t>
@@ -1024,11 +1042,17 @@
         </w:p>
         <w:p>
           <w:pPr>
-            <w:pStyle w:val="a9"/>
+            <w:pStyle w:val="NoSpacing"/>
           </w:pPr>
           <w:r>
             <w:tab/>
-            <w:t xml:space="preserve">Ο διακομιστής είναι μια βρίσκετε στο πακέτο </w:t>
+            <w:t>Ο διακομιστής είναι μια</w:t>
+          </w:r>
+          <w:r>
+            <w:t xml:space="preserve"> κλάση που βρίσκεται</w:t>
+          </w:r>
+          <w:r>
+            <w:t xml:space="preserve"> στο πακέτο </w:t>
           </w:r>
           <w:r>
             <w:t>“</w:t>
@@ -1099,7 +1123,7 @@
         </w:p>
         <w:p>
           <w:pPr>
-            <w:pStyle w:val="a9"/>
+            <w:pStyle w:val="NoSpacing"/>
           </w:pPr>
           <w:r>
             <w:t>Στην συνέχεια λαμβάνει από τον 1</w:t>
@@ -1173,7 +1197,7 @@
         </w:p>
         <w:p>
           <w:pPr>
-            <w:pStyle w:val="a9"/>
+            <w:pStyle w:val="NoSpacing"/>
           </w:pPr>
           <w:r>
             <w:tab/>
@@ -1274,94 +1298,371 @@
         </w:p>
         <w:p>
           <w:pPr>
-            <w:pStyle w:val="a9"/>
+            <w:pStyle w:val="NoSpacing"/>
+          </w:pPr>
+        </w:p>
+        <w:p>
+          <w:bookmarkStart w:id="1" w:name="_Toc393707185"/>
+        </w:p>
+        <w:p/>
+        <w:p/>
+        <w:p/>
+        <w:p/>
+        <w:p/>
+        <w:p/>
+        <w:p/>
+        <w:p/>
+        <w:p>
+          <w:pPr>
+            <w:pStyle w:val="Heading1"/>
+            <w:pBdr>
+              <w:bottom w:val="single" w:sz="6" w:space="1" w:color="auto"/>
+            </w:pBdr>
+          </w:pPr>
+          <w:r>
+            <w:lastRenderedPageBreak/>
+            <w:t>Περιγραφή πελάτη</w:t>
+          </w:r>
+          <w:bookmarkEnd w:id="1"/>
+        </w:p>
+        <w:p>
+          <w:pPr>
+            <w:pStyle w:val="NoSpacing"/>
           </w:pPr>
         </w:p>
         <w:p>
           <w:pPr>
-            <w:pStyle w:val="1"/>
-            <w:pBdr>
-              <w:bottom w:val="single" w:sz="6" w:space="1" w:color="auto"/>
-            </w:pBdr>
+            <w:pStyle w:val="NoSpacing"/>
           </w:pPr>
-          <w:bookmarkStart w:id="1" w:name="_Toc393707185"/>
-          <w:r>
-            <w:t>Περιγραφή πελάτη</w:t>
-          </w:r>
-          <w:bookmarkEnd w:id="1"/>
+          <w:r>
+            <w:tab/>
+          </w:r>
         </w:p>
         <w:p>
           <w:pPr>
-            <w:pStyle w:val="a9"/>
+            <w:pStyle w:val="NoSpacing"/>
+          </w:pPr>
+          <w:r>
+            <w:rPr>
+              <w:lang w:val="en-US"/>
+            </w:rPr>
+            <w:tab/>
+          </w:r>
+          <w:r>
+            <w:t>Ο πελάτης είναι</w:t>
+          </w:r>
+          <w:r>
+            <w:t xml:space="preserve"> </w:t>
+          </w:r>
+          <w:r>
+            <w:t>μια κλάση</w:t>
+          </w:r>
+          <w:r>
+            <w:t xml:space="preserve"> </w:t>
+          </w:r>
+          <w:r>
+            <w:t xml:space="preserve">στο πακέτο </w:t>
+          </w:r>
+          <w:r>
+            <w:t>“</w:t>
+          </w:r>
+          <w:r>
+            <w:rPr>
+              <w:lang w:val="en-US"/>
+            </w:rPr>
+            <w:t>gkriniaris</w:t>
+          </w:r>
+          <w:r>
+            <w:t>”</w:t>
+          </w:r>
+          <w:r>
+            <w:t xml:space="preserve"> που λέγεται </w:t>
+          </w:r>
+          <w:r>
+            <w:t>“</w:t>
+          </w:r>
+          <w:r>
+            <w:rPr>
+              <w:lang w:val="en-US"/>
+            </w:rPr>
+            <w:t>parathiro</w:t>
+          </w:r>
+          <w:r>
+            <w:t>”</w:t>
+          </w:r>
+          <w:r>
+            <w:t xml:space="preserve"> </w:t>
+          </w:r>
+          <w:r>
+            <w:t xml:space="preserve">και ανοίγει ένα παράθυρο με το κατάλληλο </w:t>
+          </w:r>
+          <w:r>
+            <w:rPr>
+              <w:lang w:val="en-US"/>
+            </w:rPr>
+            <w:t>board</w:t>
+          </w:r>
+          <w:r>
+            <w:t xml:space="preserve"> </w:t>
+          </w:r>
+          <w:r>
+            <w:t xml:space="preserve">του παιχνιδιού «Γκρινιάρης». Έχει το κατάλληλο μενού για σύνδεση σε παιχνίδι, διακοπή παιχνιδιού, έξοδος, βοήθεια για το πως παίζεται και το </w:t>
+          </w:r>
+          <w:r>
+            <w:rPr>
+              <w:lang w:val="en-US"/>
+            </w:rPr>
+            <w:t>about</w:t>
+          </w:r>
+          <w:r>
+            <w:t xml:space="preserve"> </w:t>
+          </w:r>
+          <w:r>
+            <w:t>για το ποιοί έφτιαξαν το πρόγραμμα.</w:t>
+          </w:r>
+        </w:p>
+        <w:p>
+          <w:pPr>
+            <w:pStyle w:val="NoSpacing"/>
+          </w:pPr>
+          <w:r>
+            <w:tab/>
+            <w:t xml:space="preserve">Για να παίξει κάποιος θα πρέπει να συνδεθεί πρώτα με τον διακομιστή στην κατάλληλη </w:t>
+          </w:r>
+          <w:r>
+            <w:rPr>
+              <w:lang w:val="en-US"/>
+            </w:rPr>
+            <w:t>IP</w:t>
+          </w:r>
+          <w:r>
+            <w:t xml:space="preserve"> </w:t>
+          </w:r>
+          <w:r>
+            <w:t xml:space="preserve">και </w:t>
+          </w:r>
+          <w:r>
+            <w:rPr>
+              <w:lang w:val="en-US"/>
+            </w:rPr>
+            <w:t>Port</w:t>
+          </w:r>
+          <w:r>
+            <w:t>, να δημιουργήσει το παιχνίδι αν δεν υπάρχει ή να μπει σε υπάρχων παιχνίδι.</w:t>
+          </w:r>
+        </w:p>
+        <w:p>
+          <w:pPr>
+            <w:pStyle w:val="NoSpacing"/>
+          </w:pPr>
+          <w:r>
+            <w:tab/>
+            <w:t xml:space="preserve">Αφού συνδεθεί, ρίχνει αυτόματα μια ζαριά και από εκείνο το σημείο και μετά μπορεί να επιλέξει ένα πιόνι για να το μετακινήσει (αν μπορεί). Η κίνηση θα μεταφερθεί μέσω του διακομιστή στους υπόλοιπους παίχτες. </w:t>
+          </w:r>
+        </w:p>
+        <w:p>
+          <w:pPr>
+            <w:pStyle w:val="NoSpacing"/>
+          </w:pPr>
+          <w:r>
+            <w:tab/>
+            <w:t xml:space="preserve">Πράγματα που δεν έχουν υλοποιηθεί: </w:t>
+          </w:r>
+        </w:p>
+        <w:p>
+          <w:pPr>
+            <w:pStyle w:val="NoSpacing"/>
+            <w:numPr>
+              <w:ilvl w:val="0"/>
+              <w:numId w:val="16"/>
+            </w:numPr>
+          </w:pPr>
+          <w:r>
+            <w:t xml:space="preserve">Αν η ζαριά είναι 6, ο χρήστης να ξαναπαίζει (Το είδαμε τελευταία στιγμή και δεν προλαβαίνουμε να αλλάξουμε το </w:t>
+          </w:r>
+          <w:r>
+            <w:rPr>
+              <w:lang w:val="en-US"/>
+            </w:rPr>
+            <w:t>gameLogic</w:t>
+          </w:r>
+          <w:r>
+            <w:t>)</w:t>
+          </w:r>
+          <w:r>
+            <w:t xml:space="preserve">. </w:t>
+          </w:r>
+        </w:p>
+        <w:p>
+          <w:pPr>
+            <w:pStyle w:val="NoSpacing"/>
+            <w:numPr>
+              <w:ilvl w:val="0"/>
+              <w:numId w:val="16"/>
+            </w:numPr>
+          </w:pPr>
+          <w:r>
+            <w:rPr>
+              <w:lang w:val="en-US"/>
+            </w:rPr>
+            <w:t>Multithreading</w:t>
+          </w:r>
+          <w:r>
+            <w:t xml:space="preserve"> </w:t>
+          </w:r>
+          <w:r>
+            <w:t>για</w:t>
+          </w:r>
+          <w:r>
+            <w:t xml:space="preserve"> </w:t>
+          </w:r>
+          <w:r>
+            <w:t>το</w:t>
+          </w:r>
+          <w:r>
+            <w:t xml:space="preserve"> </w:t>
+          </w:r>
+          <w:r>
+            <w:rPr>
+              <w:lang w:val="en-US"/>
+            </w:rPr>
+            <w:t>repaint</w:t>
+          </w:r>
+          <w:r>
+            <w:t xml:space="preserve">() </w:t>
+          </w:r>
+          <w:r>
+            <w:t>του</w:t>
+          </w:r>
+          <w:r>
+            <w:t xml:space="preserve"> </w:t>
+          </w:r>
+          <w:r>
+            <w:rPr>
+              <w:lang w:val="en-US"/>
+            </w:rPr>
+            <w:t>board</w:t>
+          </w:r>
+          <w:r>
+            <w:t xml:space="preserve"> </w:t>
+          </w:r>
+          <w:r>
+            <w:t xml:space="preserve">όταν περιμένει απάντηση από τον άλλο παίχτη. Η συνάρτηση </w:t>
+          </w:r>
+          <w:r>
+            <w:rPr>
+              <w:lang w:val="en-US"/>
+            </w:rPr>
+            <w:t>repaint</w:t>
+          </w:r>
+          <w:r>
+            <w:t>()</w:t>
+          </w:r>
+          <w:r>
+            <w:t xml:space="preserve"> δεν τρέχει αμέσως, οπότε όταν μπει σε </w:t>
+          </w:r>
+          <w:r>
+            <w:rPr>
+              <w:lang w:val="en-US"/>
+            </w:rPr>
+            <w:t>while</w:t>
+          </w:r>
+          <w:r>
+            <w:t xml:space="preserve"> </w:t>
+          </w:r>
+          <w:r>
+            <w:t>για να περιμένει απάντηση, μπαίνουν όλα στην αναμονή.</w:t>
+          </w:r>
+        </w:p>
+        <w:p>
+          <w:pPr>
+            <w:pStyle w:val="NoSpacing"/>
+            <w:numPr>
+              <w:ilvl w:val="0"/>
+              <w:numId w:val="16"/>
+            </w:numPr>
+          </w:pPr>
+          <w:r>
+            <w:t xml:space="preserve">Χρησιμοποιήσαμε τον </w:t>
+          </w:r>
+          <w:r>
+            <w:rPr>
+              <w:lang w:val="en-US"/>
+            </w:rPr>
+            <w:t>designer</w:t>
+          </w:r>
+          <w:r>
+            <w:t xml:space="preserve"> </w:t>
+          </w:r>
+          <w:r>
+            <w:t>για κάποια κομμάτια και έτσι πολλές γραμμές κώδικα υπάρχουν γιατί δεν μπορούν να πειραχτούν.</w:t>
+          </w:r>
+        </w:p>
+        <w:p>
+          <w:pPr>
+            <w:pStyle w:val="NoSpacing"/>
           </w:pPr>
         </w:p>
         <w:p>
           <w:pPr>
-            <w:pStyle w:val="a9"/>
-          </w:pPr>
-          <w:r>
-            <w:tab/>
-          </w:r>
-        </w:p>
-        <w:p>
-          <w:pPr>
-            <w:pStyle w:val="a9"/>
-          </w:pPr>
-          <w:r>
-            <w:t>{</w:t>
-          </w:r>
-          <w:r>
-            <w:t xml:space="preserve"> ΤΟΔ</w:t>
-          </w:r>
-          <w:r>
-            <w:t>Ο ========}</w:t>
-          </w:r>
-        </w:p>
-        <w:p>
-          <w:pPr>
-            <w:pStyle w:val="a9"/>
+            <w:pStyle w:val="NoSpacing"/>
           </w:pPr>
         </w:p>
         <w:p>
           <w:pPr>
-            <w:pStyle w:val="a9"/>
+            <w:pStyle w:val="NoSpacing"/>
           </w:pPr>
         </w:p>
         <w:p>
           <w:pPr>
-            <w:pStyle w:val="a9"/>
+            <w:pStyle w:val="NoSpacing"/>
           </w:pPr>
         </w:p>
         <w:p>
           <w:pPr>
-            <w:pStyle w:val="a9"/>
+            <w:pStyle w:val="NoSpacing"/>
           </w:pPr>
         </w:p>
         <w:p>
           <w:pPr>
-            <w:pStyle w:val="a9"/>
+            <w:pStyle w:val="NoSpacing"/>
           </w:pPr>
         </w:p>
         <w:p>
           <w:pPr>
-            <w:pStyle w:val="a9"/>
+            <w:pStyle w:val="NoSpacing"/>
           </w:pPr>
         </w:p>
         <w:p>
           <w:pPr>
-            <w:pStyle w:val="a9"/>
+            <w:pStyle w:val="NoSpacing"/>
           </w:pPr>
         </w:p>
         <w:p>
           <w:pPr>
-            <w:pStyle w:val="a9"/>
+            <w:pStyle w:val="NoSpacing"/>
+          </w:pPr>
+        </w:p>
+        <w:p>
+          <w:pPr>
+            <w:pStyle w:val="NoSpacing"/>
+          </w:pPr>
+        </w:p>
+        <w:p>
+          <w:pPr>
+            <w:pStyle w:val="NoSpacing"/>
+          </w:pPr>
+        </w:p>
+        <w:p>
+          <w:pPr>
+            <w:pStyle w:val="NoSpacing"/>
           </w:pPr>
         </w:p>
       </w:sdtContent>
     </w:sdt>
     <w:p>
       <w:pPr>
-        <w:pStyle w:val="1"/>
+        <w:pStyle w:val="Heading1"/>
         <w:pBdr>
           <w:bottom w:val="single" w:sz="6" w:space="1" w:color="auto"/>
         </w:pBdr>
@@ -1375,12 +1676,12 @@
     </w:p>
     <w:p>
       <w:pPr>
-        <w:pStyle w:val="a9"/>
+        <w:pStyle w:val="NoSpacing"/>
       </w:pPr>
     </w:p>
     <w:p>
       <w:pPr>
-        <w:pStyle w:val="a9"/>
+        <w:pStyle w:val="NoSpacing"/>
         <w:numPr>
           <w:ilvl w:val="0"/>
           <w:numId w:val="15"/>
@@ -1419,7 +1720,7 @@
     </w:p>
     <w:p>
       <w:pPr>
-        <w:pStyle w:val="a9"/>
+        <w:pStyle w:val="NoSpacing"/>
         <w:numPr>
           <w:ilvl w:val="0"/>
           <w:numId w:val="15"/>
@@ -1443,7 +1744,7 @@
     </w:p>
     <w:p>
       <w:pPr>
-        <w:pStyle w:val="a9"/>
+        <w:pStyle w:val="NoSpacing"/>
         <w:numPr>
           <w:ilvl w:val="0"/>
           <w:numId w:val="15"/>
@@ -1464,7 +1765,7 @@
     </w:p>
     <w:p>
       <w:pPr>
-        <w:pStyle w:val="a9"/>
+        <w:pStyle w:val="NoSpacing"/>
         <w:numPr>
           <w:ilvl w:val="0"/>
           <w:numId w:val="15"/>
@@ -1477,39 +1778,62 @@
         <w:rPr>
           <w:lang w:val="en-US"/>
         </w:rPr>
-        <w:t xml:space="preserve">Pawn </w:t>
-      </w:r>
-      <w:r>
-        <w:t xml:space="preserve"> { </w:t>
-      </w:r>
-      <w:r>
-        <w:t>ΤΟΔ</w:t>
-      </w:r>
-      <w:r>
-        <w:t xml:space="preserve">Ο ======== } </w:t>
+        <w:t>Pawn</w:t>
+      </w:r>
+      <w:r>
+        <w:t xml:space="preserve"> </w:t>
+      </w:r>
+      <w:r>
+        <w:t xml:space="preserve"> είναι τα πίονια</w:t>
+      </w:r>
+      <w:r>
+        <w:t>(</w:t>
+      </w:r>
+      <w:r>
+        <w:rPr>
+          <w:lang w:val="en-US"/>
+        </w:rPr>
+        <w:t>JPanels</w:t>
+      </w:r>
+      <w:r>
+        <w:t xml:space="preserve"> κύκλοι)</w:t>
+      </w:r>
+      <w:bookmarkStart w:id="3" w:name="_GoBack"/>
+      <w:bookmarkEnd w:id="3"/>
+      <w:r>
+        <w:t xml:space="preserve"> που βρίσκονται πάνω στο </w:t>
+      </w:r>
+      <w:r>
+        <w:rPr>
+          <w:lang w:val="en-US"/>
+        </w:rPr>
+        <w:t>board</w:t>
+      </w:r>
+      <w:r>
+        <w:t>.</w:t>
       </w:r>
     </w:p>
     <w:p>
       <w:pPr>
-        <w:pStyle w:val="1"/>
+        <w:pStyle w:val="Heading1"/>
         <w:pBdr>
           <w:bottom w:val="single" w:sz="6" w:space="1" w:color="auto"/>
         </w:pBdr>
       </w:pPr>
-      <w:bookmarkStart w:id="3" w:name="_Toc393707187"/>
+      <w:bookmarkStart w:id="4" w:name="_Toc393707187"/>
       <w:r>
         <w:t>Περιγραφή διεπαφή διακομιστή</w:t>
       </w:r>
-      <w:bookmarkEnd w:id="3"/>
+      <w:bookmarkEnd w:id="4"/>
     </w:p>
     <w:p>
       <w:pPr>
-        <w:pStyle w:val="a9"/>
+        <w:pStyle w:val="NoSpacing"/>
       </w:pPr>
     </w:p>
     <w:p>
       <w:pPr>
-        <w:pStyle w:val="a9"/>
+        <w:pStyle w:val="NoSpacing"/>
       </w:pPr>
       <w:r>
         <w:tab/>
@@ -1677,12 +2001,7 @@
         <w:t>()</w:t>
       </w:r>
       <w:r>
-        <w:t xml:space="preserve"> για</w:t>
-      </w:r>
-      <w:bookmarkStart w:id="4" w:name="_GoBack"/>
-      <w:bookmarkEnd w:id="4"/>
-      <w:r>
-        <w:t xml:space="preserve"> να ενημερωθεί ο διακομιστής και κατ’ επέκταση οι υπόλοιποι παίκτες. Τέλος υπάρχει η συνάρτηση </w:t>
+        <w:t xml:space="preserve"> για να ενημερωθεί ο διακομιστής και κατ’ επέκταση οι υπόλοιποι παίκτες. Τέλος υπάρχει η συνάρτηση </w:t>
       </w:r>
       <w:r>
         <w:rPr>
@@ -1760,7 +2079,7 @@
         <w:sdtContent>
           <w:p>
             <w:pPr>
-              <w:pStyle w:val="a5"/>
+              <w:pStyle w:val="Footer"/>
               <w:jc w:val="center"/>
             </w:pPr>
             <w:r>
@@ -1797,7 +2116,7 @@
                 <w:bCs/>
                 <w:noProof/>
               </w:rPr>
-              <w:t>3</w:t>
+              <w:t>4</w:t>
             </w:r>
             <w:r>
               <w:rPr>
@@ -1842,7 +2161,7 @@
                 <w:bCs/>
                 <w:noProof/>
               </w:rPr>
-              <w:t>3</w:t>
+              <w:t>4</w:t>
             </w:r>
             <w:r>
               <w:rPr>
@@ -1860,7 +2179,7 @@
   </w:sdt>
   <w:p>
     <w:pPr>
-      <w:pStyle w:val="a5"/>
+      <w:pStyle w:val="Footer"/>
     </w:pPr>
   </w:p>
 </w:ftr>
@@ -1870,12 +2189,12 @@
 <w:ftr xmlns:wpc="http://schemas.microsoft.com/office/word/2010/wordprocessingCanvas" xmlns:mc="http://schemas.openxmlformats.org/markup-compatibility/2006" xmlns:o="urn:schemas-microsoft-com:office:office" xmlns:r="http://schemas.openxmlformats.org/officeDocument/2006/relationships" xmlns:m="http://schemas.openxmlformats.org/officeDocument/2006/math" xmlns:v="urn:schemas-microsoft-com:vml" xmlns:wp14="http://schemas.microsoft.com/office/word/2010/wordprocessingDrawing" xmlns:wp="http://schemas.openxmlformats.org/drawingml/2006/wordprocessingDrawing" xmlns:w10="urn:schemas-microsoft-com:office:word" xmlns:w="http://schemas.openxmlformats.org/wordprocessingml/2006/main" xmlns:w14="http://schemas.microsoft.com/office/word/2010/wordml" xmlns:wpg="http://schemas.microsoft.com/office/word/2010/wordprocessingGroup" xmlns:wpi="http://schemas.microsoft.com/office/word/2010/wordprocessingInk" xmlns:wne="http://schemas.microsoft.com/office/word/2006/wordml" xmlns:wps="http://schemas.microsoft.com/office/word/2010/wordprocessingShape" mc:Ignorable="w14 wp14">
   <w:p>
     <w:pPr>
-      <w:pStyle w:val="a5"/>
+      <w:pStyle w:val="Footer"/>
     </w:pPr>
   </w:p>
   <w:p>
     <w:pPr>
-      <w:pStyle w:val="a5"/>
+      <w:pStyle w:val="Footer"/>
     </w:pPr>
   </w:p>
 </w:ftr>
@@ -1909,6 +2228,119 @@
 <file path=word/numbering.xml><?xml version="1.0" encoding="utf-8"?>
 <w:numbering xmlns:wpc="http://schemas.microsoft.com/office/word/2010/wordprocessingCanvas" xmlns:mc="http://schemas.openxmlformats.org/markup-compatibility/2006" xmlns:o="urn:schemas-microsoft-com:office:office" xmlns:r="http://schemas.openxmlformats.org/officeDocument/2006/relationships" xmlns:m="http://schemas.openxmlformats.org/officeDocument/2006/math" xmlns:v="urn:schemas-microsoft-com:vml" xmlns:wp14="http://schemas.microsoft.com/office/word/2010/wordprocessingDrawing" xmlns:wp="http://schemas.openxmlformats.org/drawingml/2006/wordprocessingDrawing" xmlns:w10="urn:schemas-microsoft-com:office:word" xmlns:w="http://schemas.openxmlformats.org/wordprocessingml/2006/main" xmlns:w14="http://schemas.microsoft.com/office/word/2010/wordml" xmlns:wpg="http://schemas.microsoft.com/office/word/2010/wordprocessingGroup" xmlns:wpi="http://schemas.microsoft.com/office/word/2010/wordprocessingInk" xmlns:wne="http://schemas.microsoft.com/office/word/2006/wordml" xmlns:wps="http://schemas.microsoft.com/office/word/2010/wordprocessingShape" mc:Ignorable="w14 wp14">
   <w:abstractNum w:abstractNumId="0">
+    <w:nsid w:val="065E6710"/>
+    <w:multiLevelType w:val="hybridMultilevel"/>
+    <w:tmpl w:val="325C6E36"/>
+    <w:lvl w:ilvl="0" w:tplc="04080001">
+      <w:start w:val="1"/>
+      <w:numFmt w:val="bullet"/>
+      <w:lvlText w:val=""/>
+      <w:lvlJc w:val="left"/>
+      <w:pPr>
+        <w:ind w:left="720" w:hanging="360"/>
+      </w:pPr>
+      <w:rPr>
+        <w:rFonts w:ascii="Symbol" w:hAnsi="Symbol" w:hint="default"/>
+      </w:rPr>
+    </w:lvl>
+    <w:lvl w:ilvl="1" w:tplc="04080003" w:tentative="1">
+      <w:start w:val="1"/>
+      <w:numFmt w:val="bullet"/>
+      <w:lvlText w:val="o"/>
+      <w:lvlJc w:val="left"/>
+      <w:pPr>
+        <w:ind w:left="1440" w:hanging="360"/>
+      </w:pPr>
+      <w:rPr>
+        <w:rFonts w:ascii="Courier New" w:hAnsi="Courier New" w:cs="Courier New" w:hint="default"/>
+      </w:rPr>
+    </w:lvl>
+    <w:lvl w:ilvl="2" w:tplc="04080005" w:tentative="1">
+      <w:start w:val="1"/>
+      <w:numFmt w:val="bullet"/>
+      <w:lvlText w:val=""/>
+      <w:lvlJc w:val="left"/>
+      <w:pPr>
+        <w:ind w:left="2160" w:hanging="360"/>
+      </w:pPr>
+      <w:rPr>
+        <w:rFonts w:ascii="Wingdings" w:hAnsi="Wingdings" w:hint="default"/>
+      </w:rPr>
+    </w:lvl>
+    <w:lvl w:ilvl="3" w:tplc="04080001" w:tentative="1">
+      <w:start w:val="1"/>
+      <w:numFmt w:val="bullet"/>
+      <w:lvlText w:val=""/>
+      <w:lvlJc w:val="left"/>
+      <w:pPr>
+        <w:ind w:left="2880" w:hanging="360"/>
+      </w:pPr>
+      <w:rPr>
+        <w:rFonts w:ascii="Symbol" w:hAnsi="Symbol" w:hint="default"/>
+      </w:rPr>
+    </w:lvl>
+    <w:lvl w:ilvl="4" w:tplc="04080003" w:tentative="1">
+      <w:start w:val="1"/>
+      <w:numFmt w:val="bullet"/>
+      <w:lvlText w:val="o"/>
+      <w:lvlJc w:val="left"/>
+      <w:pPr>
+        <w:ind w:left="3600" w:hanging="360"/>
+      </w:pPr>
+      <w:rPr>
+        <w:rFonts w:ascii="Courier New" w:hAnsi="Courier New" w:cs="Courier New" w:hint="default"/>
+      </w:rPr>
+    </w:lvl>
+    <w:lvl w:ilvl="5" w:tplc="04080005" w:tentative="1">
+      <w:start w:val="1"/>
+      <w:numFmt w:val="bullet"/>
+      <w:lvlText w:val=""/>
+      <w:lvlJc w:val="left"/>
+      <w:pPr>
+        <w:ind w:left="4320" w:hanging="360"/>
+      </w:pPr>
+      <w:rPr>
+        <w:rFonts w:ascii="Wingdings" w:hAnsi="Wingdings" w:hint="default"/>
+      </w:rPr>
+    </w:lvl>
+    <w:lvl w:ilvl="6" w:tplc="04080001" w:tentative="1">
+      <w:start w:val="1"/>
+      <w:numFmt w:val="bullet"/>
+      <w:lvlText w:val=""/>
+      <w:lvlJc w:val="left"/>
+      <w:pPr>
+        <w:ind w:left="5040" w:hanging="360"/>
+      </w:pPr>
+      <w:rPr>
+        <w:rFonts w:ascii="Symbol" w:hAnsi="Symbol" w:hint="default"/>
+      </w:rPr>
+    </w:lvl>
+    <w:lvl w:ilvl="7" w:tplc="04080003" w:tentative="1">
+      <w:start w:val="1"/>
+      <w:numFmt w:val="bullet"/>
+      <w:lvlText w:val="o"/>
+      <w:lvlJc w:val="left"/>
+      <w:pPr>
+        <w:ind w:left="5760" w:hanging="360"/>
+      </w:pPr>
+      <w:rPr>
+        <w:rFonts w:ascii="Courier New" w:hAnsi="Courier New" w:cs="Courier New" w:hint="default"/>
+      </w:rPr>
+    </w:lvl>
+    <w:lvl w:ilvl="8" w:tplc="04080005" w:tentative="1">
+      <w:start w:val="1"/>
+      <w:numFmt w:val="bullet"/>
+      <w:lvlText w:val=""/>
+      <w:lvlJc w:val="left"/>
+      <w:pPr>
+        <w:ind w:left="6480" w:hanging="360"/>
+      </w:pPr>
+      <w:rPr>
+        <w:rFonts w:ascii="Wingdings" w:hAnsi="Wingdings" w:hint="default"/>
+      </w:rPr>
+    </w:lvl>
+  </w:abstractNum>
+  <w:abstractNum w:abstractNumId="1">
     <w:nsid w:val="0C541B4E"/>
     <w:multiLevelType w:val="hybridMultilevel"/>
     <w:tmpl w:val="49FE1CB0"/>
@@ -2021,7 +2453,7 @@
       </w:rPr>
     </w:lvl>
   </w:abstractNum>
-  <w:abstractNum w:abstractNumId="1">
+  <w:abstractNum w:abstractNumId="2">
     <w:nsid w:val="0D164010"/>
     <w:multiLevelType w:val="hybridMultilevel"/>
     <w:tmpl w:val="B13A98B8"/>
@@ -2107,7 +2539,7 @@
       </w:pPr>
     </w:lvl>
   </w:abstractNum>
-  <w:abstractNum w:abstractNumId="2">
+  <w:abstractNum w:abstractNumId="3">
     <w:nsid w:val="1DBA2232"/>
     <w:multiLevelType w:val="hybridMultilevel"/>
     <w:tmpl w:val="32704872"/>
@@ -2193,7 +2625,7 @@
       </w:pPr>
     </w:lvl>
   </w:abstractNum>
-  <w:abstractNum w:abstractNumId="3">
+  <w:abstractNum w:abstractNumId="4">
     <w:nsid w:val="288F2DD9"/>
     <w:multiLevelType w:val="hybridMultilevel"/>
     <w:tmpl w:val="27D6C316"/>
@@ -2279,7 +2711,7 @@
       </w:pPr>
     </w:lvl>
   </w:abstractNum>
-  <w:abstractNum w:abstractNumId="4">
+  <w:abstractNum w:abstractNumId="5">
     <w:nsid w:val="2D6A7A90"/>
     <w:multiLevelType w:val="hybridMultilevel"/>
     <w:tmpl w:val="913666CA"/>
@@ -2365,7 +2797,7 @@
       </w:pPr>
     </w:lvl>
   </w:abstractNum>
-  <w:abstractNum w:abstractNumId="5">
+  <w:abstractNum w:abstractNumId="6">
     <w:nsid w:val="304C1EB0"/>
     <w:multiLevelType w:val="hybridMultilevel"/>
     <w:tmpl w:val="1D1C3096"/>
@@ -2451,7 +2883,7 @@
       </w:pPr>
     </w:lvl>
   </w:abstractNum>
-  <w:abstractNum w:abstractNumId="6">
+  <w:abstractNum w:abstractNumId="7">
     <w:nsid w:val="3A4E7CDC"/>
     <w:multiLevelType w:val="hybridMultilevel"/>
     <w:tmpl w:val="A3A44ED8"/>
@@ -2540,7 +2972,7 @@
       </w:pPr>
     </w:lvl>
   </w:abstractNum>
-  <w:abstractNum w:abstractNumId="7">
+  <w:abstractNum w:abstractNumId="8">
     <w:nsid w:val="48622965"/>
     <w:multiLevelType w:val="hybridMultilevel"/>
     <w:tmpl w:val="90BE5FF2"/>
@@ -2629,7 +3061,7 @@
       </w:pPr>
     </w:lvl>
   </w:abstractNum>
-  <w:abstractNum w:abstractNumId="8">
+  <w:abstractNum w:abstractNumId="9">
     <w:nsid w:val="4C56511C"/>
     <w:multiLevelType w:val="hybridMultilevel"/>
     <w:tmpl w:val="C9067EBE"/>
@@ -2718,7 +3150,7 @@
       </w:pPr>
     </w:lvl>
   </w:abstractNum>
-  <w:abstractNum w:abstractNumId="9">
+  <w:abstractNum w:abstractNumId="10">
     <w:nsid w:val="4DA62524"/>
     <w:multiLevelType w:val="hybridMultilevel"/>
     <w:tmpl w:val="3AB6AE3E"/>
@@ -2831,7 +3263,7 @@
       </w:rPr>
     </w:lvl>
   </w:abstractNum>
-  <w:abstractNum w:abstractNumId="10">
+  <w:abstractNum w:abstractNumId="11">
     <w:nsid w:val="4F483B52"/>
     <w:multiLevelType w:val="hybridMultilevel"/>
     <w:tmpl w:val="CD722794"/>
@@ -2917,7 +3349,7 @@
       </w:pPr>
     </w:lvl>
   </w:abstractNum>
-  <w:abstractNum w:abstractNumId="11">
+  <w:abstractNum w:abstractNumId="12">
     <w:nsid w:val="5CB72DA5"/>
     <w:multiLevelType w:val="hybridMultilevel"/>
     <w:tmpl w:val="1A7EDD96"/>
@@ -3006,7 +3438,7 @@
       </w:pPr>
     </w:lvl>
   </w:abstractNum>
-  <w:abstractNum w:abstractNumId="12">
+  <w:abstractNum w:abstractNumId="13">
     <w:nsid w:val="63230CA8"/>
     <w:multiLevelType w:val="hybridMultilevel"/>
     <w:tmpl w:val="8402BE46"/>
@@ -3092,7 +3524,7 @@
       </w:pPr>
     </w:lvl>
   </w:abstractNum>
-  <w:abstractNum w:abstractNumId="13">
+  <w:abstractNum w:abstractNumId="14">
     <w:nsid w:val="6822205A"/>
     <w:multiLevelType w:val="hybridMultilevel"/>
     <w:tmpl w:val="0AA014B2"/>
@@ -3182,7 +3614,7 @@
       </w:pPr>
     </w:lvl>
   </w:abstractNum>
-  <w:abstractNum w:abstractNumId="14">
+  <w:abstractNum w:abstractNumId="15">
     <w:nsid w:val="77E14AFA"/>
     <w:multiLevelType w:val="hybridMultilevel"/>
     <w:tmpl w:val="2F8C8950"/>
@@ -3272,49 +3704,52 @@
     </w:lvl>
   </w:abstractNum>
   <w:num w:numId="1">
+    <w:abstractNumId w:val="9"/>
+  </w:num>
+  <w:num w:numId="2">
+    <w:abstractNumId w:val="12"/>
+  </w:num>
+  <w:num w:numId="3">
+    <w:abstractNumId w:val="14"/>
+  </w:num>
+  <w:num w:numId="4">
+    <w:abstractNumId w:val="7"/>
+  </w:num>
+  <w:num w:numId="5">
+    <w:abstractNumId w:val="15"/>
+  </w:num>
+  <w:num w:numId="6">
     <w:abstractNumId w:val="8"/>
   </w:num>
-  <w:num w:numId="2">
+  <w:num w:numId="7">
+    <w:abstractNumId w:val="4"/>
+  </w:num>
+  <w:num w:numId="8">
+    <w:abstractNumId w:val="5"/>
+  </w:num>
+  <w:num w:numId="9">
+    <w:abstractNumId w:val="2"/>
+  </w:num>
+  <w:num w:numId="10">
+    <w:abstractNumId w:val="13"/>
+  </w:num>
+  <w:num w:numId="11">
+    <w:abstractNumId w:val="3"/>
+  </w:num>
+  <w:num w:numId="12">
+    <w:abstractNumId w:val="6"/>
+  </w:num>
+  <w:num w:numId="13">
     <w:abstractNumId w:val="11"/>
   </w:num>
-  <w:num w:numId="3">
-    <w:abstractNumId w:val="13"/>
-  </w:num>
-  <w:num w:numId="4">
-    <w:abstractNumId w:val="6"/>
-  </w:num>
-  <w:num w:numId="5">
-    <w:abstractNumId w:val="14"/>
-  </w:num>
-  <w:num w:numId="6">
-    <w:abstractNumId w:val="7"/>
-  </w:num>
-  <w:num w:numId="7">
-    <w:abstractNumId w:val="3"/>
-  </w:num>
-  <w:num w:numId="8">
-    <w:abstractNumId w:val="4"/>
-  </w:num>
-  <w:num w:numId="9">
+  <w:num w:numId="14">
     <w:abstractNumId w:val="1"/>
   </w:num>
-  <w:num w:numId="10">
-    <w:abstractNumId w:val="12"/>
-  </w:num>
-  <w:num w:numId="11">
-    <w:abstractNumId w:val="2"/>
-  </w:num>
-  <w:num w:numId="12">
-    <w:abstractNumId w:val="5"/>
-  </w:num>
-  <w:num w:numId="13">
+  <w:num w:numId="15">
     <w:abstractNumId w:val="10"/>
   </w:num>
-  <w:num w:numId="14">
+  <w:num w:numId="16">
     <w:abstractNumId w:val="0"/>
-  </w:num>
-  <w:num w:numId="15">
-    <w:abstractNumId w:val="9"/>
   </w:num>
 </w:numbering>
 </file>
@@ -3475,15 +3910,15 @@
     <w:lsdException w:name="Bibliography" w:uiPriority="37"/>
     <w:lsdException w:name="TOC Heading" w:uiPriority="39" w:qFormat="1"/>
   </w:latentStyles>
-  <w:style w:type="paragraph" w:default="1" w:styleId="a">
+  <w:style w:type="paragraph" w:default="1" w:styleId="Normal">
     <w:name w:val="Normal"/>
     <w:qFormat/>
   </w:style>
-  <w:style w:type="paragraph" w:styleId="1">
+  <w:style w:type="paragraph" w:styleId="Heading1">
     <w:name w:val="heading 1"/>
-    <w:basedOn w:val="a"/>
-    <w:next w:val="a"/>
-    <w:link w:val="1Char"/>
+    <w:basedOn w:val="Normal"/>
+    <w:next w:val="Normal"/>
+    <w:link w:val="Heading1Char"/>
     <w:uiPriority w:val="9"/>
     <w:qFormat/>
     <w:rsid w:val="0064209D"/>
@@ -3501,13 +3936,13 @@
       <w:szCs w:val="28"/>
     </w:rPr>
   </w:style>
-  <w:style w:type="character" w:default="1" w:styleId="a0">
+  <w:style w:type="character" w:default="1" w:styleId="DefaultParagraphFont">
     <w:name w:val="Default Paragraph Font"/>
     <w:uiPriority w:val="1"/>
     <w:semiHidden/>
     <w:unhideWhenUsed/>
   </w:style>
-  <w:style w:type="table" w:default="1" w:styleId="a1">
+  <w:style w:type="table" w:default="1" w:styleId="TableNormal">
     <w:name w:val="Normal Table"/>
     <w:uiPriority w:val="99"/>
     <w:semiHidden/>
@@ -3522,15 +3957,15 @@
       </w:tblCellMar>
     </w:tblPr>
   </w:style>
-  <w:style w:type="numbering" w:default="1" w:styleId="a2">
+  <w:style w:type="numbering" w:default="1" w:styleId="NoList">
     <w:name w:val="No List"/>
     <w:uiPriority w:val="99"/>
     <w:semiHidden/>
     <w:unhideWhenUsed/>
   </w:style>
-  <w:style w:type="character" w:styleId="-">
+  <w:style w:type="character" w:styleId="Hyperlink">
     <w:name w:val="Hyperlink"/>
-    <w:basedOn w:val="a0"/>
+    <w:basedOn w:val="DefaultParagraphFont"/>
     <w:uiPriority w:val="99"/>
     <w:unhideWhenUsed/>
     <w:rsid w:val="00121B4F"/>
@@ -3539,10 +3974,10 @@
       <w:u w:val="single"/>
     </w:rPr>
   </w:style>
-  <w:style w:type="paragraph" w:styleId="a3">
+  <w:style w:type="paragraph" w:styleId="BalloonText">
     <w:name w:val="Balloon Text"/>
-    <w:basedOn w:val="a"/>
-    <w:link w:val="Char"/>
+    <w:basedOn w:val="Normal"/>
+    <w:link w:val="BalloonTextChar"/>
     <w:uiPriority w:val="99"/>
     <w:semiHidden/>
     <w:unhideWhenUsed/>
@@ -3556,10 +3991,10 @@
       <w:szCs w:val="16"/>
     </w:rPr>
   </w:style>
-  <w:style w:type="character" w:customStyle="1" w:styleId="Char">
-    <w:name w:val="Κείμενο πλαισίου Char"/>
-    <w:basedOn w:val="a0"/>
-    <w:link w:val="a3"/>
+  <w:style w:type="character" w:customStyle="1" w:styleId="BalloonTextChar">
+    <w:name w:val="Balloon Text Char"/>
+    <w:basedOn w:val="DefaultParagraphFont"/>
+    <w:link w:val="BalloonText"/>
     <w:uiPriority w:val="99"/>
     <w:semiHidden/>
     <w:rsid w:val="00121B4F"/>
@@ -3569,10 +4004,10 @@
       <w:szCs w:val="16"/>
     </w:rPr>
   </w:style>
-  <w:style w:type="paragraph" w:styleId="a4">
+  <w:style w:type="paragraph" w:styleId="Header">
     <w:name w:val="header"/>
-    <w:basedOn w:val="a"/>
-    <w:link w:val="Char0"/>
+    <w:basedOn w:val="Normal"/>
+    <w:link w:val="HeaderChar"/>
     <w:uiPriority w:val="99"/>
     <w:unhideWhenUsed/>
     <w:rsid w:val="00121B4F"/>
@@ -3584,17 +4019,17 @@
       <w:spacing w:after="0" w:line="240" w:lineRule="auto"/>
     </w:pPr>
   </w:style>
-  <w:style w:type="character" w:customStyle="1" w:styleId="Char0">
-    <w:name w:val="Κεφαλίδα Char"/>
-    <w:basedOn w:val="a0"/>
-    <w:link w:val="a4"/>
+  <w:style w:type="character" w:customStyle="1" w:styleId="HeaderChar">
+    <w:name w:val="Header Char"/>
+    <w:basedOn w:val="DefaultParagraphFont"/>
+    <w:link w:val="Header"/>
     <w:uiPriority w:val="99"/>
     <w:rsid w:val="00121B4F"/>
   </w:style>
-  <w:style w:type="paragraph" w:styleId="a5">
+  <w:style w:type="paragraph" w:styleId="Footer">
     <w:name w:val="footer"/>
-    <w:basedOn w:val="a"/>
-    <w:link w:val="Char1"/>
+    <w:basedOn w:val="Normal"/>
+    <w:link w:val="FooterChar"/>
     <w:uiPriority w:val="99"/>
     <w:unhideWhenUsed/>
     <w:rsid w:val="00121B4F"/>
@@ -3606,16 +4041,16 @@
       <w:spacing w:after="0" w:line="240" w:lineRule="auto"/>
     </w:pPr>
   </w:style>
-  <w:style w:type="character" w:customStyle="1" w:styleId="Char1">
-    <w:name w:val="Υποσέλιδο Char"/>
-    <w:basedOn w:val="a0"/>
-    <w:link w:val="a5"/>
+  <w:style w:type="character" w:customStyle="1" w:styleId="FooterChar">
+    <w:name w:val="Footer Char"/>
+    <w:basedOn w:val="DefaultParagraphFont"/>
+    <w:link w:val="Footer"/>
     <w:uiPriority w:val="99"/>
     <w:rsid w:val="00121B4F"/>
   </w:style>
-  <w:style w:type="paragraph" w:styleId="a6">
+  <w:style w:type="paragraph" w:styleId="ListParagraph">
     <w:name w:val="List Paragraph"/>
-    <w:basedOn w:val="a"/>
+    <w:basedOn w:val="Normal"/>
     <w:uiPriority w:val="34"/>
     <w:qFormat/>
     <w:rsid w:val="00956779"/>
@@ -3624,9 +4059,9 @@
       <w:contextualSpacing/>
     </w:pPr>
   </w:style>
-  <w:style w:type="paragraph" w:styleId="Web">
+  <w:style w:type="paragraph" w:styleId="NormalWeb">
     <w:name w:val="Normal (Web)"/>
-    <w:basedOn w:val="a"/>
+    <w:basedOn w:val="Normal"/>
     <w:uiPriority w:val="99"/>
     <w:semiHidden/>
     <w:unhideWhenUsed/>
@@ -3637,9 +4072,9 @@
       <w:szCs w:val="24"/>
     </w:rPr>
   </w:style>
-  <w:style w:type="table" w:styleId="a7">
+  <w:style w:type="table" w:styleId="TableGrid">
     <w:name w:val="Table Grid"/>
-    <w:basedOn w:val="a1"/>
+    <w:basedOn w:val="TableNormal"/>
     <w:uiPriority w:val="59"/>
     <w:rsid w:val="00887C1E"/>
     <w:pPr>
@@ -3656,10 +4091,10 @@
       </w:tblBorders>
     </w:tblPr>
   </w:style>
-  <w:style w:type="character" w:customStyle="1" w:styleId="1Char">
-    <w:name w:val="Επικεφαλίδα 1 Char"/>
-    <w:basedOn w:val="a0"/>
-    <w:link w:val="1"/>
+  <w:style w:type="character" w:customStyle="1" w:styleId="Heading1Char">
+    <w:name w:val="Heading 1 Char"/>
+    <w:basedOn w:val="DefaultParagraphFont"/>
+    <w:link w:val="Heading1"/>
     <w:uiPriority w:val="9"/>
     <w:rsid w:val="0064209D"/>
     <w:rPr>
@@ -3670,10 +4105,10 @@
       <w:szCs w:val="28"/>
     </w:rPr>
   </w:style>
-  <w:style w:type="paragraph" w:styleId="a8">
+  <w:style w:type="paragraph" w:styleId="TOCHeading">
     <w:name w:val="TOC Heading"/>
-    <w:basedOn w:val="1"/>
-    <w:next w:val="a"/>
+    <w:basedOn w:val="Heading1"/>
+    <w:next w:val="Normal"/>
     <w:uiPriority w:val="39"/>
     <w:semiHidden/>
     <w:unhideWhenUsed/>
@@ -3686,10 +4121,10 @@
       <w:lang w:eastAsia="el-GR"/>
     </w:rPr>
   </w:style>
-  <w:style w:type="paragraph" w:styleId="10">
+  <w:style w:type="paragraph" w:styleId="TOC1">
     <w:name w:val="toc 1"/>
-    <w:basedOn w:val="a"/>
-    <w:next w:val="a"/>
+    <w:basedOn w:val="Normal"/>
+    <w:next w:val="Normal"/>
     <w:autoRedefine/>
     <w:uiPriority w:val="39"/>
     <w:unhideWhenUsed/>
@@ -3698,7 +4133,7 @@
       <w:spacing w:after="100"/>
     </w:pPr>
   </w:style>
-  <w:style w:type="paragraph" w:styleId="a9">
+  <w:style w:type="paragraph" w:styleId="NoSpacing">
     <w:name w:val="No Spacing"/>
     <w:uiPriority w:val="1"/>
     <w:qFormat/>
@@ -3869,15 +4304,15 @@
     <w:lsdException w:name="Bibliography" w:uiPriority="37"/>
     <w:lsdException w:name="TOC Heading" w:uiPriority="39" w:qFormat="1"/>
   </w:latentStyles>
-  <w:style w:type="paragraph" w:default="1" w:styleId="a">
+  <w:style w:type="paragraph" w:default="1" w:styleId="Normal">
     <w:name w:val="Normal"/>
     <w:qFormat/>
   </w:style>
-  <w:style w:type="paragraph" w:styleId="1">
+  <w:style w:type="paragraph" w:styleId="Heading1">
     <w:name w:val="heading 1"/>
-    <w:basedOn w:val="a"/>
-    <w:next w:val="a"/>
-    <w:link w:val="1Char"/>
+    <w:basedOn w:val="Normal"/>
+    <w:next w:val="Normal"/>
+    <w:link w:val="Heading1Char"/>
     <w:uiPriority w:val="9"/>
     <w:qFormat/>
     <w:rsid w:val="0064209D"/>
@@ -3895,13 +4330,13 @@
       <w:szCs w:val="28"/>
     </w:rPr>
   </w:style>
-  <w:style w:type="character" w:default="1" w:styleId="a0">
+  <w:style w:type="character" w:default="1" w:styleId="DefaultParagraphFont">
     <w:name w:val="Default Paragraph Font"/>
     <w:uiPriority w:val="1"/>
     <w:semiHidden/>
     <w:unhideWhenUsed/>
   </w:style>
-  <w:style w:type="table" w:default="1" w:styleId="a1">
+  <w:style w:type="table" w:default="1" w:styleId="TableNormal">
     <w:name w:val="Normal Table"/>
     <w:uiPriority w:val="99"/>
     <w:semiHidden/>
@@ -3916,15 +4351,15 @@
       </w:tblCellMar>
     </w:tblPr>
   </w:style>
-  <w:style w:type="numbering" w:default="1" w:styleId="a2">
+  <w:style w:type="numbering" w:default="1" w:styleId="NoList">
     <w:name w:val="No List"/>
     <w:uiPriority w:val="99"/>
     <w:semiHidden/>
     <w:unhideWhenUsed/>
   </w:style>
-  <w:style w:type="character" w:styleId="-">
+  <w:style w:type="character" w:styleId="Hyperlink">
     <w:name w:val="Hyperlink"/>
-    <w:basedOn w:val="a0"/>
+    <w:basedOn w:val="DefaultParagraphFont"/>
     <w:uiPriority w:val="99"/>
     <w:unhideWhenUsed/>
     <w:rsid w:val="00121B4F"/>
@@ -3933,10 +4368,10 @@
       <w:u w:val="single"/>
     </w:rPr>
   </w:style>
-  <w:style w:type="paragraph" w:styleId="a3">
+  <w:style w:type="paragraph" w:styleId="BalloonText">
     <w:name w:val="Balloon Text"/>
-    <w:basedOn w:val="a"/>
-    <w:link w:val="Char"/>
+    <w:basedOn w:val="Normal"/>
+    <w:link w:val="BalloonTextChar"/>
     <w:uiPriority w:val="99"/>
     <w:semiHidden/>
     <w:unhideWhenUsed/>
@@ -3950,10 +4385,10 @@
       <w:szCs w:val="16"/>
     </w:rPr>
   </w:style>
-  <w:style w:type="character" w:customStyle="1" w:styleId="Char">
-    <w:name w:val="Κείμενο πλαισίου Char"/>
-    <w:basedOn w:val="a0"/>
-    <w:link w:val="a3"/>
+  <w:style w:type="character" w:customStyle="1" w:styleId="BalloonTextChar">
+    <w:name w:val="Balloon Text Char"/>
+    <w:basedOn w:val="DefaultParagraphFont"/>
+    <w:link w:val="BalloonText"/>
     <w:uiPriority w:val="99"/>
     <w:semiHidden/>
     <w:rsid w:val="00121B4F"/>
@@ -3963,10 +4398,10 @@
       <w:szCs w:val="16"/>
     </w:rPr>
   </w:style>
-  <w:style w:type="paragraph" w:styleId="a4">
+  <w:style w:type="paragraph" w:styleId="Header">
     <w:name w:val="header"/>
-    <w:basedOn w:val="a"/>
-    <w:link w:val="Char0"/>
+    <w:basedOn w:val="Normal"/>
+    <w:link w:val="HeaderChar"/>
     <w:uiPriority w:val="99"/>
     <w:unhideWhenUsed/>
     <w:rsid w:val="00121B4F"/>
@@ -3978,17 +4413,17 @@
       <w:spacing w:after="0" w:line="240" w:lineRule="auto"/>
     </w:pPr>
   </w:style>
-  <w:style w:type="character" w:customStyle="1" w:styleId="Char0">
-    <w:name w:val="Κεφαλίδα Char"/>
-    <w:basedOn w:val="a0"/>
-    <w:link w:val="a4"/>
+  <w:style w:type="character" w:customStyle="1" w:styleId="HeaderChar">
+    <w:name w:val="Header Char"/>
+    <w:basedOn w:val="DefaultParagraphFont"/>
+    <w:link w:val="Header"/>
     <w:uiPriority w:val="99"/>
     <w:rsid w:val="00121B4F"/>
   </w:style>
-  <w:style w:type="paragraph" w:styleId="a5">
+  <w:style w:type="paragraph" w:styleId="Footer">
     <w:name w:val="footer"/>
-    <w:basedOn w:val="a"/>
-    <w:link w:val="Char1"/>
+    <w:basedOn w:val="Normal"/>
+    <w:link w:val="FooterChar"/>
     <w:uiPriority w:val="99"/>
     <w:unhideWhenUsed/>
     <w:rsid w:val="00121B4F"/>
@@ -4000,16 +4435,16 @@
       <w:spacing w:after="0" w:line="240" w:lineRule="auto"/>
     </w:pPr>
   </w:style>
-  <w:style w:type="character" w:customStyle="1" w:styleId="Char1">
-    <w:name w:val="Υποσέλιδο Char"/>
-    <w:basedOn w:val="a0"/>
-    <w:link w:val="a5"/>
+  <w:style w:type="character" w:customStyle="1" w:styleId="FooterChar">
+    <w:name w:val="Footer Char"/>
+    <w:basedOn w:val="DefaultParagraphFont"/>
+    <w:link w:val="Footer"/>
     <w:uiPriority w:val="99"/>
     <w:rsid w:val="00121B4F"/>
   </w:style>
-  <w:style w:type="paragraph" w:styleId="a6">
+  <w:style w:type="paragraph" w:styleId="ListParagraph">
     <w:name w:val="List Paragraph"/>
-    <w:basedOn w:val="a"/>
+    <w:basedOn w:val="Normal"/>
     <w:uiPriority w:val="34"/>
     <w:qFormat/>
     <w:rsid w:val="00956779"/>
@@ -4018,9 +4453,9 @@
       <w:contextualSpacing/>
     </w:pPr>
   </w:style>
-  <w:style w:type="paragraph" w:styleId="Web">
+  <w:style w:type="paragraph" w:styleId="NormalWeb">
     <w:name w:val="Normal (Web)"/>
-    <w:basedOn w:val="a"/>
+    <w:basedOn w:val="Normal"/>
     <w:uiPriority w:val="99"/>
     <w:semiHidden/>
     <w:unhideWhenUsed/>
@@ -4031,9 +4466,9 @@
       <w:szCs w:val="24"/>
     </w:rPr>
   </w:style>
-  <w:style w:type="table" w:styleId="a7">
+  <w:style w:type="table" w:styleId="TableGrid">
     <w:name w:val="Table Grid"/>
-    <w:basedOn w:val="a1"/>
+    <w:basedOn w:val="TableNormal"/>
     <w:uiPriority w:val="59"/>
     <w:rsid w:val="00887C1E"/>
     <w:pPr>
@@ -4050,10 +4485,10 @@
       </w:tblBorders>
     </w:tblPr>
   </w:style>
-  <w:style w:type="character" w:customStyle="1" w:styleId="1Char">
-    <w:name w:val="Επικεφαλίδα 1 Char"/>
-    <w:basedOn w:val="a0"/>
-    <w:link w:val="1"/>
+  <w:style w:type="character" w:customStyle="1" w:styleId="Heading1Char">
+    <w:name w:val="Heading 1 Char"/>
+    <w:basedOn w:val="DefaultParagraphFont"/>
+    <w:link w:val="Heading1"/>
     <w:uiPriority w:val="9"/>
     <w:rsid w:val="0064209D"/>
     <w:rPr>
@@ -4064,10 +4499,10 @@
       <w:szCs w:val="28"/>
     </w:rPr>
   </w:style>
-  <w:style w:type="paragraph" w:styleId="a8">
+  <w:style w:type="paragraph" w:styleId="TOCHeading">
     <w:name w:val="TOC Heading"/>
-    <w:basedOn w:val="1"/>
-    <w:next w:val="a"/>
+    <w:basedOn w:val="Heading1"/>
+    <w:next w:val="Normal"/>
     <w:uiPriority w:val="39"/>
     <w:semiHidden/>
     <w:unhideWhenUsed/>
@@ -4080,10 +4515,10 @@
       <w:lang w:eastAsia="el-GR"/>
     </w:rPr>
   </w:style>
-  <w:style w:type="paragraph" w:styleId="10">
+  <w:style w:type="paragraph" w:styleId="TOC1">
     <w:name w:val="toc 1"/>
-    <w:basedOn w:val="a"/>
-    <w:next w:val="a"/>
+    <w:basedOn w:val="Normal"/>
+    <w:next w:val="Normal"/>
     <w:autoRedefine/>
     <w:uiPriority w:val="39"/>
     <w:unhideWhenUsed/>
@@ -4092,7 +4527,7 @@
       <w:spacing w:after="100"/>
     </w:pPr>
   </w:style>
-  <w:style w:type="paragraph" w:styleId="a9">
+  <w:style w:type="paragraph" w:styleId="NoSpacing">
     <w:name w:val="No Spacing"/>
     <w:uiPriority w:val="1"/>
     <w:qFormat/>
@@ -4397,7 +4832,7 @@
 </file>
 
 <file path=customXml/itemProps1.xml><?xml version="1.0" encoding="utf-8"?>
-<ds:datastoreItem xmlns:ds="http://schemas.openxmlformats.org/officeDocument/2006/customXml" ds:itemID="{921DA035-37DD-4768-9B16-E874721A672A}">
+<ds:datastoreItem xmlns:ds="http://schemas.openxmlformats.org/officeDocument/2006/customXml" ds:itemID="{A935AC0A-72E6-437C-8B37-40D7D146E387}">
   <ds:schemaRefs>
     <ds:schemaRef ds:uri="http://schemas.openxmlformats.org/officeDocument/2006/bibliography"/>
   </ds:schemaRefs>

</xml_diff>